<commit_message>
docs: RequirementList, UseCaseDiagram 통합, UseCaseDescription1to4 작성
</commit_message>
<xml_diff>
--- a/requirement_list/RequirementList1to13.docx
+++ b/requirement_list/RequirementList1to13.docx
@@ -2,6 +2,302 @@
 <file path=word/document.xml><?xml version="1.0" encoding="utf-8"?>
 <w:document xmlns:wpc="http://schemas.microsoft.com/office/word/2010/wordprocessingCanvas" xmlns:cx="http://schemas.microsoft.com/office/drawing/2014/chartex" xmlns:cx1="http://schemas.microsoft.com/office/drawing/2015/9/8/chartex" xmlns:cx2="http://schemas.microsoft.com/office/drawing/2015/10/21/chartex" xmlns:cx3="http://schemas.microsoft.com/office/drawing/2016/5/9/chartex" xmlns:cx4="http://schemas.microsoft.com/office/drawing/2016/5/10/chartex" xmlns:cx5="http://schemas.microsoft.com/office/drawing/2016/5/11/chartex" xmlns:cx6="http://schemas.microsoft.com/office/drawing/2016/5/12/chartex" xmlns:cx7="http://schemas.microsoft.com/office/drawing/2016/5/13/chartex" xmlns:cx8="http://schemas.microsoft.com/office/drawing/2016/5/14/chartex" xmlns:mc="http://schemas.openxmlformats.org/markup-compatibility/2006" xmlns:aink="http://schemas.microsoft.com/office/drawing/2016/ink" xmlns:am3d="http://schemas.microsoft.com/office/drawing/2017/model3d" xmlns:o="urn:schemas-microsoft-com:office:office" xmlns:oel="http://schemas.microsoft.com/office/2019/extlst" xmlns:r="http://schemas.openxmlformats.org/officeDocument/2006/relationships" xmlns:m="http://schemas.openxmlformats.org/officeDocument/2006/math" xmlns:v="urn:schemas-microsoft-com:vml" xmlns:wp14="http://schemas.microsoft.com/office/word/2010/wordprocessingDrawing" xmlns:wp="http://schemas.openxmlformats.org/drawingml/2006/wordprocessingDrawing" xmlns:w10="urn:schemas-microsoft-com:office:word" xmlns:w="http://schemas.openxmlformats.org/wordprocessingml/2006/main" xmlns:w14="http://schemas.microsoft.com/office/word/2010/wordml" xmlns:w15="http://schemas.microsoft.com/office/word/2012/wordml" xmlns:w16cex="http://schemas.microsoft.com/office/word/2018/wordml/cex" xmlns:w16cid="http://schemas.microsoft.com/office/word/2016/wordml/cid" xmlns:w16="http://schemas.microsoft.com/office/word/2018/wordml" xmlns:w16du="http://schemas.microsoft.com/office/word/2023/wordml/word16du" xmlns:w16sdtdh="http://schemas.microsoft.com/office/word/2020/wordml/sdtdatahash" xmlns:w16sdtfl="http://schemas.microsoft.com/office/word/2024/wordml/sdtformatlock" xmlns:w16se="http://schemas.microsoft.com/office/word/2015/wordml/symex" xmlns:wpg="http://schemas.microsoft.com/office/word/2010/wordprocessingGroup" xmlns:wpi="http://schemas.microsoft.com/office/word/2010/wordprocessingInk" xmlns:wne="http://schemas.microsoft.com/office/word/2006/wordml" xmlns:wps="http://schemas.microsoft.com/office/word/2010/wordprocessingShape" mc:Ignorable="w14 w15 w16se w16cid w16 w16cex w16sdtdh w16sdtfl w16du wp14">
   <w:body>
+    <w:p>
+      <w:r>
+        <w:rPr>
+          <w:rFonts w:hint="eastAsia"/>
+        </w:rPr>
+        <w:t>64420</w:t>
+      </w:r>
+    </w:p>
+    <w:p>
+      <w:pPr>
+        <w:rPr>
+          <w:sz w:val="20"/>
+          <w:szCs w:val="20"/>
+        </w:rPr>
+      </w:pPr>
+      <w:r>
+        <w:rPr>
+          <w:sz w:val="20"/>
+          <w:szCs w:val="20"/>
+        </w:rPr>
+        <w:t>B911043</w:t>
+      </w:r>
+      <w:r>
+        <w:rPr>
+          <w:rFonts w:hint="eastAsia"/>
+          <w:sz w:val="20"/>
+          <w:szCs w:val="20"/>
+        </w:rPr>
+        <w:t xml:space="preserve"> 김의현: 기능1~4 </w:t>
+      </w:r>
+      <w:r>
+        <w:rPr>
+          <w:sz w:val="20"/>
+          <w:szCs w:val="20"/>
+        </w:rPr>
+        <w:t>Requirement list, Use case diagram, Use case descriptio</w:t>
+      </w:r>
+      <w:r>
+        <w:rPr>
+          <w:sz w:val="20"/>
+          <w:szCs w:val="20"/>
+        </w:rPr>
+        <w:t xml:space="preserve">n </w:t>
+      </w:r>
+      <w:r>
+        <w:rPr>
+          <w:rFonts w:hint="eastAsia"/>
+          <w:sz w:val="20"/>
+          <w:szCs w:val="20"/>
+        </w:rPr>
+        <w:t>작성</w:t>
+      </w:r>
+      <w:r>
+        <w:rPr>
+          <w:rFonts w:hint="eastAsia"/>
+          <w:sz w:val="20"/>
+          <w:szCs w:val="20"/>
+        </w:rPr>
+        <w:t xml:space="preserve">, </w:t>
+      </w:r>
+    </w:p>
+    <w:p>
+      <w:pPr>
+        <w:rPr>
+          <w:sz w:val="20"/>
+          <w:szCs w:val="20"/>
+        </w:rPr>
+      </w:pPr>
+      <w:r>
+        <w:rPr>
+          <w:sz w:val="20"/>
+          <w:szCs w:val="20"/>
+        </w:rPr>
+        <w:t>Use</w:t>
+      </w:r>
+      <w:r>
+        <w:rPr>
+          <w:rFonts w:hint="eastAsia"/>
+          <w:sz w:val="20"/>
+          <w:szCs w:val="20"/>
+        </w:rPr>
+        <w:t xml:space="preserve"> </w:t>
+      </w:r>
+      <w:r>
+        <w:rPr>
+          <w:sz w:val="20"/>
+          <w:szCs w:val="20"/>
+        </w:rPr>
+        <w:t xml:space="preserve">case Diagram </w:t>
+      </w:r>
+      <w:r>
+        <w:rPr>
+          <w:rFonts w:hint="eastAsia"/>
+          <w:sz w:val="20"/>
+          <w:szCs w:val="20"/>
+        </w:rPr>
+        <w:t>통합</w:t>
+      </w:r>
+    </w:p>
+    <w:p>
+      <w:pPr>
+        <w:rPr>
+          <w:rFonts w:hint="eastAsia"/>
+          <w:sz w:val="20"/>
+          <w:szCs w:val="20"/>
+        </w:rPr>
+      </w:pPr>
+      <w:r>
+        <w:rPr>
+          <w:sz w:val="20"/>
+          <w:szCs w:val="20"/>
+        </w:rPr>
+        <w:t>C035329</w:t>
+      </w:r>
+      <w:r>
+        <w:rPr>
+          <w:rFonts w:hint="eastAsia"/>
+          <w:sz w:val="20"/>
+          <w:szCs w:val="20"/>
+        </w:rPr>
+        <w:t xml:space="preserve"> 이진: </w:t>
+      </w:r>
+      <w:r>
+        <w:rPr>
+          <w:rFonts w:hint="eastAsia"/>
+          <w:sz w:val="20"/>
+          <w:szCs w:val="20"/>
+        </w:rPr>
+        <w:t>기능</w:t>
+      </w:r>
+      <w:r>
+        <w:rPr>
+          <w:rFonts w:hint="eastAsia"/>
+          <w:sz w:val="20"/>
+          <w:szCs w:val="20"/>
+        </w:rPr>
+        <w:t>5~7</w:t>
+      </w:r>
+      <w:r>
+        <w:rPr>
+          <w:rFonts w:hint="eastAsia"/>
+          <w:sz w:val="20"/>
+          <w:szCs w:val="20"/>
+        </w:rPr>
+        <w:t xml:space="preserve"> </w:t>
+      </w:r>
+      <w:r>
+        <w:rPr>
+          <w:sz w:val="20"/>
+          <w:szCs w:val="20"/>
+        </w:rPr>
+        <w:t xml:space="preserve">Requirement list, Use case diagram, Use case description </w:t>
+      </w:r>
+      <w:r>
+        <w:rPr>
+          <w:rFonts w:hint="eastAsia"/>
+          <w:sz w:val="20"/>
+          <w:szCs w:val="20"/>
+        </w:rPr>
+        <w:t>작성</w:t>
+      </w:r>
+    </w:p>
+    <w:p>
+      <w:pPr>
+        <w:rPr>
+          <w:rFonts w:hint="eastAsia"/>
+          <w:sz w:val="20"/>
+          <w:szCs w:val="20"/>
+        </w:rPr>
+      </w:pPr>
+      <w:r>
+        <w:rPr>
+          <w:sz w:val="20"/>
+          <w:szCs w:val="20"/>
+        </w:rPr>
+        <w:t>C111121</w:t>
+      </w:r>
+      <w:r>
+        <w:rPr>
+          <w:rFonts w:hint="eastAsia"/>
+          <w:sz w:val="20"/>
+          <w:szCs w:val="20"/>
+        </w:rPr>
+        <w:t xml:space="preserve"> 이수영: </w:t>
+      </w:r>
+      <w:r>
+        <w:rPr>
+          <w:rFonts w:hint="eastAsia"/>
+          <w:sz w:val="20"/>
+          <w:szCs w:val="20"/>
+        </w:rPr>
+        <w:t>기능</w:t>
+      </w:r>
+      <w:r>
+        <w:rPr>
+          <w:rFonts w:hint="eastAsia"/>
+          <w:sz w:val="20"/>
+          <w:szCs w:val="20"/>
+        </w:rPr>
+        <w:t xml:space="preserve">8~10 </w:t>
+      </w:r>
+      <w:r>
+        <w:rPr>
+          <w:sz w:val="20"/>
+          <w:szCs w:val="20"/>
+        </w:rPr>
+        <w:t xml:space="preserve">Requirement list, Use case diagram, Use case description </w:t>
+      </w:r>
+      <w:r>
+        <w:rPr>
+          <w:rFonts w:hint="eastAsia"/>
+          <w:sz w:val="20"/>
+          <w:szCs w:val="20"/>
+        </w:rPr>
+        <w:t>작성</w:t>
+      </w:r>
+    </w:p>
+    <w:p>
+      <w:pPr>
+        <w:rPr>
+          <w:rFonts w:hint="eastAsia"/>
+          <w:sz w:val="20"/>
+          <w:szCs w:val="20"/>
+        </w:rPr>
+      </w:pPr>
+      <w:r>
+        <w:rPr>
+          <w:sz w:val="20"/>
+          <w:szCs w:val="20"/>
+        </w:rPr>
+        <w:t>C</w:t>
+      </w:r>
+      <w:r>
+        <w:rPr>
+          <w:rFonts w:hint="eastAsia"/>
+          <w:sz w:val="20"/>
+          <w:szCs w:val="20"/>
+        </w:rPr>
+        <w:t>211204</w:t>
+      </w:r>
+      <w:r>
+        <w:rPr>
+          <w:sz w:val="20"/>
+          <w:szCs w:val="20"/>
+        </w:rPr>
+        <w:t xml:space="preserve"> </w:t>
+      </w:r>
+      <w:r>
+        <w:rPr>
+          <w:rFonts w:hint="eastAsia"/>
+          <w:sz w:val="20"/>
+          <w:szCs w:val="20"/>
+        </w:rPr>
+        <w:t xml:space="preserve">임수빈: </w:t>
+      </w:r>
+      <w:r>
+        <w:rPr>
+          <w:rFonts w:hint="eastAsia"/>
+          <w:sz w:val="20"/>
+          <w:szCs w:val="20"/>
+        </w:rPr>
+        <w:t>기능</w:t>
+      </w:r>
+      <w:r>
+        <w:rPr>
+          <w:rFonts w:hint="eastAsia"/>
+          <w:sz w:val="20"/>
+          <w:szCs w:val="20"/>
+        </w:rPr>
+        <w:t>11~13</w:t>
+      </w:r>
+      <w:r>
+        <w:rPr>
+          <w:rFonts w:hint="eastAsia"/>
+          <w:sz w:val="20"/>
+          <w:szCs w:val="20"/>
+        </w:rPr>
+        <w:t xml:space="preserve"> </w:t>
+      </w:r>
+      <w:r>
+        <w:rPr>
+          <w:sz w:val="20"/>
+          <w:szCs w:val="20"/>
+        </w:rPr>
+        <w:t xml:space="preserve">Requirement list, Use case diagram, Use case description </w:t>
+      </w:r>
+      <w:r>
+        <w:rPr>
+          <w:rFonts w:hint="eastAsia"/>
+          <w:sz w:val="20"/>
+          <w:szCs w:val="20"/>
+        </w:rPr>
+        <w:t>작성</w:t>
+      </w:r>
+    </w:p>
+    <w:p/>
     <w:tbl>
       <w:tblPr>
         <w:tblStyle w:val="aa"/>
@@ -242,25 +538,7 @@
                 <w:sz w:val="22"/>
                 <w:szCs w:val="22"/>
               </w:rPr>
-              <w:t xml:space="preserve">관리자는 대여소 정보를 등록, 조회 및 삭제할 수 있다. 등록 시 입력 정보는 대여소 이름, 위치(도시, 주소), 자전거 보관 가능 수량, 운영 시간 등이다. 등록된 대여소 리스트를 </w:t>
-            </w:r>
-            <w:proofErr w:type="gramStart"/>
-            <w:r>
-              <w:rPr>
-                <w:rFonts w:asciiTheme="minorHAnsi" w:eastAsiaTheme="minorHAnsi" w:hAnsiTheme="minorHAnsi"/>
-                <w:sz w:val="22"/>
-                <w:szCs w:val="22"/>
-              </w:rPr>
-              <w:t>조회 할</w:t>
-            </w:r>
-            <w:proofErr w:type="gramEnd"/>
-            <w:r>
-              <w:rPr>
-                <w:rFonts w:asciiTheme="minorHAnsi" w:eastAsiaTheme="minorHAnsi" w:hAnsiTheme="minorHAnsi"/>
-                <w:sz w:val="22"/>
-                <w:szCs w:val="22"/>
-              </w:rPr>
-              <w:t xml:space="preserve"> 수 있다. 이때, 대여소 리스트 조회 화면에서 원하는 대여소 항목을 선택하면 등록</w:t>
+              <w:t>관리자는 대여소 정보를 등록, 조회 및 삭제할 수 있다. 등록 시 입력 정보는 대여소 이름, 위치(도시, 주소), 자전거 보관 가능 수량, 운영 시간 등이다. 등록된 대여소 리스트를 조회 할 수 있다. 이때, 대여소 리스트 조회 화면에서 원하는 대여소 항목을 선택하면 등록</w:t>
             </w:r>
             <w:r>
               <w:rPr>
@@ -276,25 +554,7 @@
                 <w:sz w:val="22"/>
                 <w:szCs w:val="22"/>
               </w:rPr>
-              <w:t xml:space="preserve">시 입력한 상세내용을 볼 수 있다. 또한, 대여소 리스트 조회 화면에서 특정 대여소 항목을 </w:t>
-            </w:r>
-            <w:proofErr w:type="gramStart"/>
-            <w:r>
-              <w:rPr>
-                <w:rFonts w:asciiTheme="minorHAnsi" w:eastAsiaTheme="minorHAnsi" w:hAnsiTheme="minorHAnsi"/>
-                <w:sz w:val="22"/>
-                <w:szCs w:val="22"/>
-              </w:rPr>
-              <w:t>선택 해서</w:t>
-            </w:r>
-            <w:proofErr w:type="gramEnd"/>
-            <w:r>
-              <w:rPr>
-                <w:rFonts w:asciiTheme="minorHAnsi" w:eastAsiaTheme="minorHAnsi" w:hAnsiTheme="minorHAnsi"/>
-                <w:sz w:val="22"/>
-                <w:szCs w:val="22"/>
-              </w:rPr>
-              <w:t xml:space="preserve"> 삭제할 수 있다.</w:t>
+              <w:t>시 입력한 상세내용을 볼 수 있다. 또한, 대여소 리스트 조회 화면에서 특정 대여소 항목을 선택 해서 삭제할 수 있다.</w:t>
             </w:r>
           </w:p>
         </w:tc>
@@ -390,13 +650,7 @@
               <w:rPr>
                 <w:rFonts w:hint="eastAsia"/>
               </w:rPr>
-              <w:t xml:space="preserve">자전거 </w:t>
-            </w:r>
-            <w:r>
-              <w:rPr>
-                <w:rFonts w:hint="eastAsia"/>
-              </w:rPr>
-              <w:t>리스트 조회</w:t>
+              <w:t>자전거 리스트 조회</w:t>
             </w:r>
           </w:p>
           <w:p>
@@ -479,6 +733,7 @@
               <w:rPr>
                 <w:rFonts w:hint="eastAsia"/>
               </w:rPr>
+              <w:lastRenderedPageBreak/>
               <w:t>7</w:t>
             </w:r>
           </w:p>
@@ -647,7 +902,6 @@
               <w:rPr>
                 <w:rFonts w:hint="eastAsia"/>
               </w:rPr>
-              <w:lastRenderedPageBreak/>
               <w:t>9</w:t>
             </w:r>
           </w:p>
@@ -679,7 +933,25 @@
                 <w:sz w:val="22"/>
                 <w:szCs w:val="22"/>
               </w:rPr>
-              <w:t>대여소 위치, 자전거 ID, 자전거 제품명, 자전 거 유형)를 조회하면 해당 리스트가 출력된다. 또한, 각 예약대기에 대해 취소할 수 있다.</w:t>
+              <w:t>대여소 위치, 자전거 ID, 자전거 제품명, 자전 거 유형)</w:t>
+            </w:r>
+            <w:proofErr w:type="spellStart"/>
+            <w:r>
+              <w:rPr>
+                <w:rFonts w:asciiTheme="minorHAnsi" w:eastAsiaTheme="minorHAnsi" w:hAnsiTheme="minorHAnsi"/>
+                <w:sz w:val="22"/>
+                <w:szCs w:val="22"/>
+              </w:rPr>
+              <w:t>를</w:t>
+            </w:r>
+            <w:proofErr w:type="spellEnd"/>
+            <w:r>
+              <w:rPr>
+                <w:rFonts w:asciiTheme="minorHAnsi" w:eastAsiaTheme="minorHAnsi" w:hAnsiTheme="minorHAnsi"/>
+                <w:sz w:val="22"/>
+                <w:szCs w:val="22"/>
+              </w:rPr>
+              <w:t xml:space="preserve"> 조회하면 해당 리스트가 출력된다. 또한, 각 예약대기에 대해 취소할 수 있다.</w:t>
             </w:r>
           </w:p>
         </w:tc>
@@ -805,11 +1077,6 @@
             <w:tcW w:w="704" w:type="dxa"/>
           </w:tcPr>
           <w:p>
-            <w:pPr>
-              <w:rPr>
-                <w:rFonts w:hint="eastAsia"/>
-              </w:rPr>
-            </w:pPr>
             <w:r>
               <w:rPr>
                 <w:rFonts w:hint="eastAsia"/>
@@ -826,7 +1093,7 @@
             <w:pPr>
               <w:pStyle w:val="ad"/>
               <w:rPr>
-                <w:rFonts w:asciiTheme="minorHAnsi" w:eastAsiaTheme="minorHAnsi" w:hAnsiTheme="minorHAnsi" w:hint="eastAsia"/>
+                <w:rFonts w:asciiTheme="minorHAnsi" w:eastAsiaTheme="minorHAnsi" w:hAnsiTheme="minorHAnsi"/>
                 <w:sz w:val="22"/>
                 <w:szCs w:val="22"/>
               </w:rPr>
@@ -846,11 +1113,6 @@
             <w:tcW w:w="1933" w:type="dxa"/>
           </w:tcPr>
           <w:p>
-            <w:pPr>
-              <w:rPr>
-                <w:rFonts w:hint="eastAsia"/>
-              </w:rPr>
-            </w:pPr>
             <w:r>
               <w:rPr>
                 <w:rFonts w:hint="eastAsia"/>
@@ -866,11 +1128,6 @@
             <w:tcW w:w="704" w:type="dxa"/>
           </w:tcPr>
           <w:p>
-            <w:pPr>
-              <w:rPr>
-                <w:rFonts w:hint="eastAsia"/>
-              </w:rPr>
-            </w:pPr>
             <w:r>
               <w:rPr>
                 <w:rFonts w:hint="eastAsia"/>
@@ -887,25 +1144,25 @@
             <w:pPr>
               <w:pStyle w:val="ad"/>
               <w:rPr>
+                <w:rFonts w:asciiTheme="minorHAnsi" w:eastAsiaTheme="minorHAnsi" w:hAnsiTheme="minorHAnsi"/>
+                <w:sz w:val="22"/>
+                <w:szCs w:val="22"/>
+              </w:rPr>
+            </w:pPr>
+            <w:r>
+              <w:rPr>
+                <w:rFonts w:asciiTheme="minorHAnsi" w:eastAsiaTheme="minorHAnsi" w:hAnsiTheme="minorHAnsi"/>
+                <w:sz w:val="22"/>
+                <w:szCs w:val="22"/>
+              </w:rPr>
+              <w:t>회원은 과거 대여 기록을 조회할 수 있다. 디폴트는 날짜별로 출력되며 원하는 경우 대여소</w:t>
+            </w:r>
+            <w:r>
+              <w:rPr>
                 <w:rFonts w:asciiTheme="minorHAnsi" w:eastAsiaTheme="minorHAnsi" w:hAnsiTheme="minorHAnsi" w:hint="eastAsia"/>
                 <w:sz w:val="22"/>
                 <w:szCs w:val="22"/>
               </w:rPr>
-            </w:pPr>
-            <w:r>
-              <w:rPr>
-                <w:rFonts w:asciiTheme="minorHAnsi" w:eastAsiaTheme="minorHAnsi" w:hAnsiTheme="minorHAnsi"/>
-                <w:sz w:val="22"/>
-                <w:szCs w:val="22"/>
-              </w:rPr>
-              <w:t>회원은 과거 대여 기록을 조회할 수 있다. 디폴트는 날짜별로 출력되며 원하는 경우 대여소</w:t>
-            </w:r>
-            <w:r>
-              <w:rPr>
-                <w:rFonts w:asciiTheme="minorHAnsi" w:eastAsiaTheme="minorHAnsi" w:hAnsiTheme="minorHAnsi" w:hint="eastAsia"/>
-                <w:sz w:val="22"/>
-                <w:szCs w:val="22"/>
-              </w:rPr>
               <w:t xml:space="preserve"> </w:t>
             </w:r>
             <w:r>
@@ -931,11 +1188,6 @@
             </w:r>
           </w:p>
           <w:p>
-            <w:pPr>
-              <w:rPr>
-                <w:rFonts w:hint="eastAsia"/>
-              </w:rPr>
-            </w:pPr>
             <w:r>
               <w:rPr>
                 <w:rFonts w:hint="eastAsia"/>
@@ -944,11 +1196,6 @@
             </w:r>
           </w:p>
           <w:p>
-            <w:pPr>
-              <w:rPr>
-                <w:rFonts w:hint="eastAsia"/>
-              </w:rPr>
-            </w:pPr>
             <w:r>
               <w:rPr>
                 <w:rFonts w:hint="eastAsia"/>
@@ -964,11 +1211,6 @@
             <w:tcW w:w="704" w:type="dxa"/>
           </w:tcPr>
           <w:p>
-            <w:pPr>
-              <w:rPr>
-                <w:rFonts w:hint="eastAsia"/>
-              </w:rPr>
-            </w:pPr>
             <w:r>
               <w:rPr>
                 <w:rFonts w:hint="eastAsia"/>
@@ -985,7 +1227,7 @@
             <w:pPr>
               <w:pStyle w:val="ad"/>
               <w:rPr>
-                <w:rFonts w:asciiTheme="minorHAnsi" w:eastAsiaTheme="minorHAnsi" w:hAnsiTheme="minorHAnsi" w:hint="eastAsia"/>
+                <w:rFonts w:asciiTheme="minorHAnsi" w:eastAsiaTheme="minorHAnsi" w:hAnsiTheme="minorHAnsi"/>
                 <w:sz w:val="22"/>
                 <w:szCs w:val="22"/>
               </w:rPr>
@@ -1021,11 +1263,6 @@
             </w:r>
           </w:p>
           <w:p>
-            <w:pPr>
-              <w:rPr>
-                <w:rFonts w:hint="eastAsia"/>
-              </w:rPr>
-            </w:pPr>
             <w:r>
               <w:rPr>
                 <w:rFonts w:hint="eastAsia"/>
@@ -1036,7 +1273,13 @@
         </w:tc>
       </w:tr>
     </w:tbl>
-    <w:p/>
+    <w:p>
+      <w:pPr>
+        <w:rPr>
+          <w:rFonts w:hint="eastAsia"/>
+        </w:rPr>
+      </w:pPr>
+    </w:p>
     <w:sectPr>
       <w:pgSz w:w="11906" w:h="16838"/>
       <w:pgMar w:top="1701" w:right="1440" w:bottom="1440" w:left="1440" w:header="851" w:footer="992" w:gutter="0"/>
@@ -1704,6 +1947,7 @@
   <w:style w:type="character" w:default="1" w:styleId="a0">
     <w:name w:val="Default Paragraph Font"/>
     <w:uiPriority w:val="1"/>
+    <w:semiHidden/>
     <w:unhideWhenUsed/>
   </w:style>
   <w:style w:type="table" w:default="1" w:styleId="a1">

</xml_diff>